<commit_message>
Finally Finaished the Final!
</commit_message>
<xml_diff>
--- a/Final/Patel_Devang_Final.docx
+++ b/Final/Patel_Devang_Final.docx
@@ -16,10 +16,7 @@
         <w:pStyle w:val="ListParagraph"/>
       </w:pPr>
       <w:r>
-        <w:t xml:space="preserve">Github repo: </w:t>
-      </w:r>
-      <w:r>
-        <w:t xml:space="preserve">: </w:t>
+        <w:t xml:space="preserve">Github repo: : </w:t>
       </w:r>
       <w:hyperlink r:id="rId7" w:history="1">
         <w:r>
@@ -56,6 +53,11 @@
       <w:r>
         <w:t>Final_2.txt</w:t>
       </w:r>
+      <w:r>
+        <w:t xml:space="preserve"> in github repo/zip file</w:t>
+      </w:r>
+      <w:bookmarkStart w:id="0" w:name="_GoBack"/>
+      <w:bookmarkEnd w:id="0"/>
     </w:p>
     <w:p>
       <w:pPr>
@@ -452,10 +454,7 @@
         <w:t>See Final_8_d.txt</w:t>
       </w:r>
       <w:r>
-        <w:t xml:space="preserve"> </w:t>
-      </w:r>
-      <w:r>
-        <w:t>in github repo/zip file</w:t>
+        <w:t xml:space="preserve"> in github repo/zip file</w:t>
       </w:r>
     </w:p>
     <w:p>
@@ -490,8 +489,6 @@
       <w:r>
         <w:t>be looking</w:t>
       </w:r>
-      <w:bookmarkStart w:id="0" w:name="_GoBack"/>
-      <w:bookmarkEnd w:id="0"/>
       <w:r>
         <w:t xml:space="preserve"> at swift for this question. Swift a </w:t>
       </w:r>
@@ -605,10 +602,7 @@
         <w:t xml:space="preserve">. </w:t>
       </w:r>
       <w:r>
-        <w:t xml:space="preserve">However, it will allow it if there are multiple statements on one line. Also due to Swift having type interface, swift requires less type declarations. Like C, Swift has type aliasing, something that java does not have. Swift semantics are very strict, on some levels stricter than C. Immutable data types cannot be altered in any way. It will throw an error when this is attempted.  So, a variable or constant object can modify all variable properties, but both constants and variable objects cannot modify constant properties. This also makes </w:t>
-      </w:r>
-      <w:r>
-        <w:t>Swift a very powerful language and it improves on the readability and writability of other C based languages like Java.</w:t>
+        <w:t>However, it will allow it if there are multiple statements on one line. Also due to Swift having type interface, swift requires less type declarations. Like C, Swift has type aliasing, something that java does not have. Swift semantics are very strict, on some levels stricter than C. Immutable data types cannot be altered in any way. It will throw an error when this is attempted.  So, a variable or constant object can modify all variable properties, but both constants and variable objects cannot modify constant properties. This also makes Swift a very powerful language and it improves on the readability and writability of other C based languages like Java.</w:t>
       </w:r>
     </w:p>
     <w:p/>

</xml_diff>